<commit_message>
Updates for Week 10
</commit_message>
<xml_diff>
--- a/documentation/projman/(HighTable) Business Case.docx
+++ b/documentation/projman/(HighTable) Business Case.docx
@@ -410,23 +410,11 @@
     </w:p>
     <w:p>
       <w:pPr>
+        <w:pStyle w:val="Normal"/>
+        <w:bidi w:val="0"/>
+        <w:spacing w:before="0" w:beforeAutospacing="off" w:after="0" w:afterAutospacing="off" w:line="259" w:lineRule="auto"/>
+        <w:ind w:left="0" w:right="0"/>
         <w:jc w:val="center"/>
-        <w:rPr>
-          <w:rFonts w:ascii="Calibri" w:hAnsi="Calibri" w:eastAsia="Calibri" w:cs="Calibri"/>
-          <w:b w:val="0"/>
-          <w:bCs w:val="0"/>
-          <w:i w:val="0"/>
-          <w:iCs w:val="0"/>
-          <w:caps w:val="0"/>
-          <w:smallCaps w:val="0"/>
-          <w:noProof w:val="0"/>
-          <w:color w:val="000000" w:themeColor="text1" w:themeTint="FF" w:themeShade="FF"/>
-          <w:sz w:val="28"/>
-          <w:szCs w:val="28"/>
-          <w:lang w:val="en-US"/>
-        </w:rPr>
-      </w:pPr>
-      <w:r>
         <w:rPr>
           <w:rFonts w:ascii="Calibri" w:hAnsi="Calibri" w:eastAsia="Calibri" w:cs="Calibri"/>
           <w:b w:val="1"/>
@@ -440,7 +428,22 @@
           <w:szCs w:val="28"/>
           <w:lang w:val="en-US"/>
         </w:rPr>
-        <w:t>Systems Analysis and Detailed Design for IT</w:t>
+      </w:pPr>
+      <w:r>
+        <w:rPr>
+          <w:rFonts w:ascii="Calibri" w:hAnsi="Calibri" w:eastAsia="Calibri" w:cs="Calibri"/>
+          <w:b w:val="1"/>
+          <w:bCs w:val="1"/>
+          <w:i w:val="0"/>
+          <w:iCs w:val="0"/>
+          <w:smallCaps w:val="1"/>
+          <w:noProof w:val="0"/>
+          <w:color w:val="000000" w:themeColor="text1" w:themeTint="FF" w:themeShade="FF"/>
+          <w:sz w:val="28"/>
+          <w:szCs w:val="28"/>
+          <w:lang w:val="en-US"/>
+        </w:rPr>
+        <w:t>Project Management</w:t>
       </w:r>
     </w:p>
     <w:p>
@@ -4484,6 +4487,18 @@
               </w:rPr>
               <w:t>tajos</w:t>
             </w:r>
+            <w:r>
+              <w:br/>
+            </w:r>
+            <w:r>
+              <w:rPr>
+                <w:b w:val="0"/>
+                <w:bCs w:val="0"/>
+                <w:i w:val="1"/>
+                <w:iCs w:val="1"/>
+              </w:rPr>
+              <w:t>Project Manager, Quality Assurance Tester</w:t>
+            </w:r>
           </w:p>
         </w:tc>
       </w:tr>
@@ -4560,6 +4575,15 @@
               </w:rPr>
               <w:t>Scrum Master</w:t>
             </w:r>
+            <w:r>
+              <w:rPr>
+                <w:b w:val="0"/>
+                <w:bCs w:val="0"/>
+                <w:i w:val="1"/>
+                <w:iCs w:val="1"/>
+              </w:rPr>
+              <w:t>, Document Specialist</w:t>
+            </w:r>
           </w:p>
           <w:p>
             <w:pPr>
@@ -4601,10 +4625,10 @@
           <w:p>
             <w:pPr>
               <w:pStyle w:val="Normal"/>
-              <w:rPr>
-                <w:b w:val="1"/>
-                <w:bCs w:val="1"/>
-              </w:rPr>
+              <w:bidi w:val="0"/>
+              <w:spacing w:before="0" w:beforeAutospacing="off" w:after="0" w:afterAutospacing="off" w:line="240" w:lineRule="auto"/>
+              <w:ind w:left="0" w:right="0"/>
+              <w:jc w:val="left"/>
             </w:pPr>
             <w:r>
               <w:rPr>
@@ -4613,16 +4637,7 @@
                 <w:i w:val="1"/>
                 <w:iCs w:val="1"/>
               </w:rPr>
-              <w:t>Product</w:t>
-            </w:r>
-            <w:r>
-              <w:rPr>
-                <w:b w:val="0"/>
-                <w:bCs w:val="0"/>
-                <w:i w:val="1"/>
-                <w:iCs w:val="1"/>
-              </w:rPr>
-              <w:t xml:space="preserve"> Developer</w:t>
+              <w:t>Backend Developer</w:t>
             </w:r>
           </w:p>
           <w:p>
@@ -4658,6 +4673,15 @@
               </w:rPr>
               <w:t>Product Designer</w:t>
             </w:r>
+            <w:r>
+              <w:rPr>
+                <w:b w:val="0"/>
+                <w:bCs w:val="0"/>
+                <w:i w:val="1"/>
+                <w:iCs w:val="1"/>
+              </w:rPr>
+              <w:t>, Frontend Developer</w:t>
+            </w:r>
           </w:p>
         </w:tc>
       </w:tr>
@@ -6695,7 +6719,19 @@
         <w:rPr>
           <w:color w:val="auto"/>
         </w:rPr>
-        <w:t xml:space="preserve">All stakeholders involved in the project will address all needed changes and improvements when necessary and will be </w:t>
+        <w:t xml:space="preserve">All </w:t>
+      </w:r>
+      <w:r>
+        <w:rPr>
+          <w:color w:val="auto"/>
+        </w:rPr>
+        <w:t xml:space="preserve">individuals </w:t>
+      </w:r>
+      <w:r>
+        <w:rPr>
+          <w:color w:val="auto"/>
+        </w:rPr>
+        <w:t xml:space="preserve">involved in the project will address all needed changes and improvements when necessary and will be </w:t>
       </w:r>
       <w:r>
         <w:rPr>
@@ -6839,7 +6875,7 @@
         <w:rPr>
           <w:color w:val="auto"/>
         </w:rPr>
-        <w:t xml:space="preserve"> will only be working within the designated timespan of the subject course Project Management (PROJAMA</w:t>
+        <w:t xml:space="preserve"> will only be working within the designated timespan of the subject course Project Management (PROJMA</w:t>
       </w:r>
       <w:r>
         <w:rPr>
@@ -7089,7 +7125,13 @@
               <w:rPr>
                 <w:color w:val="auto"/>
               </w:rPr>
-              <w:t xml:space="preserve"> | MNTSDEV Deliverables</w:t>
+              <w:t xml:space="preserve"> | </w:t>
+            </w:r>
+            <w:r>
+              <w:rPr>
+                <w:color w:val="auto"/>
+              </w:rPr>
+              <w:t>Initiation</w:t>
             </w:r>
           </w:p>
           <w:p>
@@ -7144,6 +7186,15 @@
           </w:p>
           <w:p>
             <w:pPr>
+              <w:pStyle w:val="Normal"/>
+              <w:ind w:left="0"/>
+              <w:rPr>
+                <w:color w:val="auto"/>
+              </w:rPr>
+            </w:pPr>
+          </w:p>
+          <w:p>
+            <w:pPr>
               <w:pStyle w:val="ListParagraph"/>
               <w:numPr>
                 <w:ilvl w:val="0"/>
@@ -7189,6 +7240,15 @@
               </w:rPr>
               <w:t>problem statements to propose solution</w:t>
             </w:r>
+          </w:p>
+          <w:p>
+            <w:pPr>
+              <w:pStyle w:val="Normal"/>
+              <w:ind w:left="0"/>
+              <w:rPr>
+                <w:color w:val="auto"/>
+              </w:rPr>
+            </w:pPr>
           </w:p>
           <w:p>
             <w:pPr>
@@ -7291,6 +7351,15 @@
           </w:p>
           <w:p>
             <w:pPr>
+              <w:pStyle w:val="Normal"/>
+              <w:ind w:left="0"/>
+              <w:rPr>
+                <w:color w:val="auto"/>
+              </w:rPr>
+            </w:pPr>
+          </w:p>
+          <w:p>
+            <w:pPr>
               <w:pStyle w:val="ListParagraph"/>
               <w:numPr>
                 <w:ilvl w:val="0"/>
@@ -7318,6 +7387,15 @@
               </w:rPr>
               <w:t xml:space="preserve"> the second half of documentation</w:t>
             </w:r>
+          </w:p>
+          <w:p>
+            <w:pPr>
+              <w:pStyle w:val="Normal"/>
+              <w:ind w:left="0"/>
+              <w:rPr>
+                <w:color w:val="auto"/>
+              </w:rPr>
+            </w:pPr>
           </w:p>
           <w:p>
             <w:pPr>
@@ -7582,6 +7660,15 @@
           </w:p>
           <w:p>
             <w:pPr>
+              <w:pStyle w:val="Normal"/>
+              <w:ind w:left="0"/>
+              <w:rPr>
+                <w:color w:val="auto"/>
+              </w:rPr>
+            </w:pPr>
+          </w:p>
+          <w:p>
+            <w:pPr>
               <w:pStyle w:val="ListParagraph"/>
               <w:numPr>
                 <w:ilvl w:val="0"/>
@@ -7712,7 +7799,7 @@
               <w:rPr>
                 <w:color w:val="auto"/>
               </w:rPr>
-              <w:t>Finish further documentation of the project</w:t>
+              <w:t>The group finishes all project management documentation and requirements.</w:t>
             </w:r>
           </w:p>
         </w:tc>
@@ -7793,8 +7880,87 @@
               <w:rPr>
                 <w:color w:val="auto"/>
               </w:rPr>
+              <w:t>Complete developing the following features to the system:</w:t>
+            </w:r>
+          </w:p>
+          <w:p>
+            <w:pPr>
+              <w:pStyle w:val="ListParagraph"/>
+              <w:numPr>
+                <w:ilvl w:val="1"/>
+                <w:numId w:val="24"/>
+              </w:numPr>
+              <w:bidi w:val="0"/>
+              <w:spacing w:before="0" w:beforeAutospacing="off" w:after="0" w:afterAutospacing="off" w:line="240" w:lineRule="auto"/>
+              <w:ind w:left="1440" w:right="0" w:hanging="360"/>
+              <w:jc w:val="left"/>
+              <w:rPr>
+                <w:color w:val="auto"/>
+              </w:rPr>
+            </w:pPr>
+            <w:r>
+              <w:rPr>
+                <w:color w:val="auto"/>
+              </w:rPr>
+              <w:t>AI implementation</w:t>
+            </w:r>
+          </w:p>
+          <w:p>
+            <w:pPr>
+              <w:pStyle w:val="ListParagraph"/>
+              <w:numPr>
+                <w:ilvl w:val="1"/>
+                <w:numId w:val="24"/>
+              </w:numPr>
+              <w:spacing w:before="0" w:beforeAutospacing="off" w:after="0" w:afterAutospacing="off" w:line="240" w:lineRule="auto"/>
+              <w:ind w:left="1440" w:right="0" w:hanging="360"/>
+              <w:jc w:val="left"/>
+              <w:rPr>
+                <w:color w:val="auto"/>
+              </w:rPr>
+            </w:pPr>
+            <w:r>
+              <w:rPr>
+                <w:color w:val="auto"/>
+              </w:rPr>
+              <w:t>Catering Service</w:t>
+            </w:r>
+          </w:p>
+          <w:p>
+            <w:pPr>
+              <w:pStyle w:val="Normal"/>
+              <w:ind w:left="0"/>
+              <w:rPr>
+                <w:color w:val="auto"/>
+              </w:rPr>
+            </w:pPr>
+          </w:p>
+          <w:p>
+            <w:pPr>
+              <w:pStyle w:val="ListParagraph"/>
+              <w:numPr>
+                <w:ilvl w:val="0"/>
+                <w:numId w:val="27"/>
+              </w:numPr>
+              <w:rPr>
+                <w:color w:val="auto"/>
+              </w:rPr>
+            </w:pPr>
+            <w:r>
+              <w:rPr>
+                <w:color w:val="auto"/>
+              </w:rPr>
               <w:t>Complete the full testing from the stakeholders to receive feedback for further improvement</w:t>
             </w:r>
+          </w:p>
+          <w:p>
+            <w:pPr>
+              <w:pStyle w:val="Normal"/>
+              <w:ind w:left="0"/>
+              <w:rPr>
+                <w:color w:val="auto"/>
+              </w:rPr>
+            </w:pPr>
           </w:p>
           <w:p>
             <w:pPr>
@@ -7816,6 +7982,40 @@
           </w:p>
         </w:tc>
       </w:tr>
+      <w:tr>
+        <w:trPr>
+          <w:trHeight w:val="300"/>
+        </w:trPr>
+        <w:tc>
+          <w:tcPr>
+            <w:tcW w:w="4275" w:type="dxa"/>
+            <w:tcMar/>
+          </w:tcPr>
+          <w:p>
+            <w:pPr>
+              <w:pStyle w:val="Normal"/>
+              <w:rPr>
+                <w:color w:val="auto"/>
+              </w:rPr>
+            </w:pPr>
+          </w:p>
+        </w:tc>
+        <w:tc>
+          <w:tcPr>
+            <w:tcW w:w="4275" w:type="dxa"/>
+            <w:tcMar/>
+          </w:tcPr>
+          <w:p>
+            <w:pPr>
+              <w:pStyle w:val="Normal"/>
+              <w:ind w:left="0"/>
+              <w:rPr>
+                <w:color w:val="auto"/>
+              </w:rPr>
+            </w:pPr>
+          </w:p>
+        </w:tc>
+      </w:tr>
     </w:tbl>
     <w:p>
       <w:pPr>
@@ -7943,6 +8143,15 @@
     </w:p>
     <w:p>
       <w:pPr>
+        <w:pStyle w:val="Normal"/>
+        <w:ind w:left="0"/>
+        <w:rPr>
+          <w:color w:val="008000"/>
+        </w:rPr>
+      </w:pPr>
+    </w:p>
+    <w:p>
+      <w:pPr>
         <w:pStyle w:val="ListParagraph"/>
         <w:numPr>
           <w:ilvl w:val="0"/>
@@ -7958,6 +8167,15 @@
         </w:rPr>
         <w:t>Enhanced customer experience: The online platform will provide customers with a convenient and user-friendly way to place orders, track their orders, and receive updates on delivery schedules. This will lead to an enhanced customer experience and increased customer satisfaction.</w:t>
       </w:r>
+    </w:p>
+    <w:p>
+      <w:pPr>
+        <w:pStyle w:val="Normal"/>
+        <w:ind w:left="0"/>
+        <w:rPr>
+          <w:color w:val="000000" w:themeColor="text1" w:themeTint="FF" w:themeShade="FF"/>
+        </w:rPr>
+      </w:pPr>
     </w:p>
     <w:p>
       <w:pPr>
@@ -7998,6 +8216,7 @@
         </w:rPr>
       </w:pPr>
       <w:bookmarkStart w:name="_Toc332112096" w:id="20"/>
+      <w:commentRangeStart w:id="1413048711"/>
       <w:r>
         <w:rPr>
           <w:rFonts w:ascii="Calibri" w:hAnsi="Calibri" w:asciiTheme="minorAscii" w:hAnsiTheme="minorAscii"/>
@@ -8008,6 +8227,13 @@
         <w:t>Cost Benefit Analysis</w:t>
       </w:r>
       <w:bookmarkEnd w:id="20"/>
+      <w:commentRangeEnd w:id="1413048711"/>
+      <w:r>
+        <w:rPr>
+          <w:rStyle w:val="CommentReference"/>
+        </w:rPr>
+        <w:commentReference w:id="1413048711"/>
+      </w:r>
     </w:p>
     <w:p>
       <w:pPr>
@@ -8032,33 +8258,7 @@
       </w:pPr>
       <w:r>
         <w:rPr/>
-        <w:t>Benefit</w:t>
-      </w:r>
-      <w:r>
-        <w:rPr/>
-        <w:t>s:</w:t>
-      </w:r>
-      <w:r>
-        <w:rPr/>
-        <w:t xml:space="preserve"> </w:t>
-      </w:r>
-    </w:p>
-    <w:p>
-      <w:pPr>
-        <w:pStyle w:val="Normal"/>
-        <w:ind w:left="360"/>
-      </w:pPr>
-      <w:r>
-        <w:rPr/>
-        <w:t xml:space="preserve">The Chubby Gourmet e-commerce web application could offer several benefits to the client </w:t>
-      </w:r>
-      <w:r>
-        <w:rPr/>
-        <w:t>once f</w:t>
-      </w:r>
-      <w:r>
-        <w:rPr/>
-        <w:t>ully implemented, including:</w:t>
+        <w:t>Costs:</w:t>
       </w:r>
     </w:p>
     <w:p>
@@ -8066,37 +8266,14 @@
         <w:pStyle w:val="ListParagraph"/>
         <w:numPr>
           <w:ilvl w:val="0"/>
-          <w:numId w:val="29"/>
+          <w:numId w:val="37"/>
         </w:numPr>
-        <w:rPr/>
-      </w:pPr>
-      <w:r>
-        <w:rPr/>
-        <w:t>The client can potentially increase their sales revenue by reaching a wider audience,</w:t>
-      </w:r>
-      <w:r>
-        <w:rPr/>
-        <w:t xml:space="preserve"> which is estimated to be x0.5 of the current sales</w:t>
-      </w:r>
-      <w:r>
-        <w:rPr/>
-        <w:t xml:space="preserve"> allowing them to better </w:t>
-      </w:r>
-      <w:r>
-        <w:rPr/>
-        <w:t>showcase</w:t>
-      </w:r>
-      <w:r>
-        <w:rPr/>
-        <w:t xml:space="preserve"> their products and services, and </w:t>
-      </w:r>
-      <w:r>
-        <w:rPr/>
-        <w:t>providing</w:t>
-      </w:r>
-      <w:r>
-        <w:rPr/>
-        <w:t xml:space="preserve"> an easier purchasing experience for customers;</w:t>
+        <w:ind/>
+        <w:rPr/>
+      </w:pPr>
+      <w:r>
+        <w:rPr/>
+        <w:t>The labor cost for the entire project amounts to 2,541,440.00 PHP.</w:t>
       </w:r>
     </w:p>
     <w:p>
@@ -8104,21 +8281,22 @@
         <w:pStyle w:val="ListParagraph"/>
         <w:numPr>
           <w:ilvl w:val="0"/>
-          <w:numId w:val="29"/>
+          <w:numId w:val="37"/>
         </w:numPr>
-        <w:rPr/>
-      </w:pPr>
-      <w:r>
-        <w:rPr/>
-        <w:t xml:space="preserve">With an integrated e-commerce platform, the client can streamline their operations, reducing their overall operating costs by </w:t>
-      </w:r>
-      <w:r>
-        <w:rPr/>
-        <w:t>consolidating</w:t>
-      </w:r>
-      <w:r>
-        <w:rPr/>
-        <w:t xml:space="preserve"> their marketing, sales, and payment processing functions onto a single platform;</w:t>
+        <w:ind/>
+        <w:rPr/>
+      </w:pPr>
+      <w:r>
+        <w:rPr/>
+        <w:t xml:space="preserve">The </w:t>
+      </w:r>
+      <w:r>
+        <w:rPr/>
+        <w:t xml:space="preserve">operational </w:t>
+      </w:r>
+      <w:r>
+        <w:rPr/>
+        <w:t>cost for each year includes hosting expenses of 2,149 PHP, a domain name cost of 1,000 PHP, and a product developer fee of 12,000 PHP. Also, the annual internet expense amounts to 20,388 PHP.</w:t>
       </w:r>
     </w:p>
     <w:p>
@@ -8126,21 +8304,38 @@
         <w:pStyle w:val="ListParagraph"/>
         <w:numPr>
           <w:ilvl w:val="0"/>
-          <w:numId w:val="29"/>
+          <w:numId w:val="37"/>
         </w:numPr>
-        <w:rPr/>
-      </w:pPr>
-      <w:r>
-        <w:rPr/>
-        <w:t xml:space="preserve">With a more user-friendly and seamless e-commerce platform, customers are more likely to become repeat customers, leading </w:t>
-      </w:r>
-      <w:r>
-        <w:rPr/>
-        <w:t>to</w:t>
-      </w:r>
-      <w:r>
-        <w:rPr/>
-        <w:t xml:space="preserve"> better overall customer experience; and</w:t>
+        <w:ind/>
+        <w:rPr/>
+      </w:pPr>
+      <w:r>
+        <w:rPr/>
+        <w:t xml:space="preserve">A contingency cost of 20,000 PHP has been </w:t>
+      </w:r>
+      <w:r>
+        <w:rPr/>
+        <w:t>allocated</w:t>
+      </w:r>
+      <w:r>
+        <w:rPr/>
+        <w:t xml:space="preserve"> for unforeseen circumstances.</w:t>
+      </w:r>
+    </w:p>
+    <w:p>
+      <w:pPr>
+        <w:pStyle w:val="Normal"/>
+        <w:ind w:left="360"/>
+      </w:pPr>
+    </w:p>
+    <w:p>
+      <w:pPr>
+        <w:pStyle w:val="Normal"/>
+        <w:ind w:left="360"/>
+      </w:pPr>
+      <w:r>
+        <w:rPr/>
+        <w:t>Benefits:</w:t>
       </w:r>
     </w:p>
     <w:p>
@@ -8148,50 +8343,41 @@
         <w:pStyle w:val="ListParagraph"/>
         <w:numPr>
           <w:ilvl w:val="0"/>
-          <w:numId w:val="29"/>
+          <w:numId w:val="38"/>
         </w:numPr>
-        <w:rPr/>
-      </w:pPr>
-      <w:r>
-        <w:rPr/>
-        <w:t xml:space="preserve">By </w:t>
-      </w:r>
-      <w:r>
-        <w:rPr/>
-        <w:t>utilizing</w:t>
-      </w:r>
-      <w:r>
-        <w:rPr/>
-        <w:t xml:space="preserve"> an e-commerce platform, the client can expand their reach beyond their physical store location, tapping into new geographic markets and demographic segments that were previously untapped.</w:t>
-      </w:r>
-    </w:p>
-    <w:p>
-      <w:pPr>
-        <w:pStyle w:val="Normal"/>
-        <w:ind w:left="360"/>
-      </w:pPr>
-    </w:p>
-    <w:p>
-      <w:pPr>
-        <w:pStyle w:val="Normal"/>
-        <w:bidi w:val="0"/>
-        <w:spacing w:before="0" w:beforeAutospacing="off" w:after="0" w:afterAutospacing="off" w:line="259" w:lineRule="auto"/>
-        <w:ind w:left="360" w:right="0"/>
-        <w:jc w:val="left"/>
-      </w:pPr>
-      <w:r>
-        <w:rPr/>
-        <w:t>Costs:</w:t>
-      </w:r>
-    </w:p>
-    <w:p>
-      <w:pPr>
-        <w:pStyle w:val="Normal"/>
-        <w:ind w:left="360"/>
-      </w:pPr>
-      <w:r>
-        <w:rPr/>
-        <w:t>The Chubby Gourmet e-commerce web application project has the following costs associated with it:</w:t>
+        <w:ind/>
+        <w:rPr/>
+      </w:pPr>
+      <w:r>
+        <w:rPr>
+          <w:b w:val="1"/>
+          <w:bCs w:val="1"/>
+        </w:rPr>
+        <w:t xml:space="preserve">Increased Revenue: </w:t>
+      </w:r>
+      <w:r>
+        <w:rPr/>
+        <w:t xml:space="preserve">By launching the Chubby Gourmet E-Commerce Web Application, </w:t>
+      </w:r>
+      <w:r>
+        <w:rPr/>
+        <w:t xml:space="preserve">the business </w:t>
+      </w:r>
+      <w:r>
+        <w:rPr/>
+        <w:t xml:space="preserve">can potentially increase </w:t>
+      </w:r>
+      <w:r>
+        <w:rPr/>
+        <w:t>its</w:t>
+      </w:r>
+      <w:r>
+        <w:rPr/>
+        <w:t xml:space="preserve"> </w:t>
+      </w:r>
+      <w:r>
+        <w:rPr/>
+        <w:t>revenue by reaching a wider customer base and enabling online sales.</w:t>
       </w:r>
     </w:p>
     <w:p>
@@ -8199,21 +8385,21 @@
         <w:pStyle w:val="ListParagraph"/>
         <w:numPr>
           <w:ilvl w:val="0"/>
-          <w:numId w:val="30"/>
+          <w:numId w:val="38"/>
         </w:numPr>
-        <w:rPr/>
-      </w:pPr>
-      <w:r>
-        <w:rPr/>
-        <w:t>Hosting for the Chubby Gourmet e-commerce web application project is estimated to cost ₱99</w:t>
-      </w:r>
-      <w:r>
-        <w:rPr/>
-        <w:t>.00</w:t>
-      </w:r>
-      <w:r>
-        <w:rPr/>
-        <w:t>.</w:t>
+        <w:ind/>
+        <w:rPr/>
+      </w:pPr>
+      <w:r>
+        <w:rPr>
+          <w:b w:val="1"/>
+          <w:bCs w:val="1"/>
+        </w:rPr>
+        <w:t>Market Expansion:</w:t>
+      </w:r>
+      <w:r>
+        <w:rPr/>
+        <w:t xml:space="preserve"> The online platform allows the business to target customers beyond its current geographical limitations, potentially expanding its market reach.</w:t>
       </w:r>
     </w:p>
     <w:p>
@@ -8221,21 +8407,21 @@
         <w:pStyle w:val="ListParagraph"/>
         <w:numPr>
           <w:ilvl w:val="0"/>
-          <w:numId w:val="30"/>
+          <w:numId w:val="38"/>
         </w:numPr>
-        <w:rPr/>
-      </w:pPr>
-      <w:r>
-        <w:rPr/>
-        <w:t>The cost of the domain for the project is estimated at ₱908</w:t>
-      </w:r>
-      <w:r>
-        <w:rPr/>
-        <w:t>.00</w:t>
-      </w:r>
-      <w:r>
-        <w:rPr/>
-        <w:t>.</w:t>
+        <w:ind/>
+        <w:rPr/>
+      </w:pPr>
+      <w:r>
+        <w:rPr>
+          <w:b w:val="1"/>
+          <w:bCs w:val="1"/>
+        </w:rPr>
+        <w:t xml:space="preserve">Cost Savings: </w:t>
+      </w:r>
+      <w:r>
+        <w:rPr/>
+        <w:t>The implementation of the e-commerce platform can lead to cost savings by reducing expenses typically associated with utilities and staffing costs.</w:t>
       </w:r>
     </w:p>
     <w:p>
@@ -8243,29 +8429,29 @@
         <w:pStyle w:val="ListParagraph"/>
         <w:numPr>
           <w:ilvl w:val="0"/>
-          <w:numId w:val="30"/>
+          <w:numId w:val="38"/>
         </w:numPr>
-        <w:rPr/>
-      </w:pPr>
-      <w:r>
-        <w:rPr/>
-        <w:t xml:space="preserve">The internet fee, which includes the cost of high-speed internet access </w:t>
-      </w:r>
-      <w:r>
-        <w:rPr/>
-        <w:t>required</w:t>
-      </w:r>
-      <w:r>
-        <w:rPr/>
-        <w:t xml:space="preserve"> for the project's development and implementation, is expected to amount to ₱20,388</w:t>
-      </w:r>
-      <w:r>
-        <w:rPr/>
-        <w:t>.00</w:t>
-      </w:r>
-      <w:r>
-        <w:rPr/>
-        <w:t>.</w:t>
+        <w:ind/>
+        <w:rPr/>
+      </w:pPr>
+      <w:r>
+        <w:rPr>
+          <w:b w:val="1"/>
+          <w:bCs w:val="1"/>
+        </w:rPr>
+        <w:t>Improved Customer Experience:</w:t>
+      </w:r>
+      <w:r>
+        <w:rPr/>
+        <w:t xml:space="preserve"> The web application will provide customers with a convenient and user-friendly way to browse and </w:t>
+      </w:r>
+      <w:r>
+        <w:rPr/>
+        <w:t>purchase</w:t>
+      </w:r>
+      <w:r>
+        <w:rPr/>
+        <w:t xml:space="preserve"> products, enhancing their overall shopping experience.</w:t>
       </w:r>
     </w:p>
     <w:p>
@@ -8273,33 +8459,45 @@
         <w:pStyle w:val="ListParagraph"/>
         <w:numPr>
           <w:ilvl w:val="0"/>
-          <w:numId w:val="30"/>
+          <w:numId w:val="38"/>
         </w:numPr>
-        <w:rPr/>
-      </w:pPr>
-      <w:r>
-        <w:rPr/>
-        <w:t>The other expenses for the Chubby Gourmet e-commerce web application project amount to ₱92,</w:t>
-      </w:r>
-      <w:r>
-        <w:rPr/>
-        <w:t>085</w:t>
-      </w:r>
-      <w:r>
-        <w:rPr/>
-        <w:t>.00</w:t>
-      </w:r>
-      <w:r>
-        <w:rPr/>
-        <w:t xml:space="preserve"> </w:t>
-      </w:r>
-      <w:r>
-        <w:rPr/>
-        <w:t xml:space="preserve">per year, covering electricity, ingredients, water, </w:t>
-      </w:r>
-      <w:r>
-        <w:rPr/>
-        <w:t>gas, and other operational costs necessary for the successful and efficient running of the e-commerce platform.</w:t>
+        <w:ind/>
+        <w:rPr/>
+      </w:pPr>
+      <w:r>
+        <w:rPr>
+          <w:b w:val="1"/>
+          <w:bCs w:val="1"/>
+        </w:rPr>
+        <w:t>Enhanced Analytics and Insights:</w:t>
+      </w:r>
+      <w:r>
+        <w:rPr/>
+        <w:t xml:space="preserve"> By </w:t>
+      </w:r>
+      <w:r>
+        <w:rPr/>
+        <w:t>leveraging</w:t>
+      </w:r>
+      <w:r>
+        <w:rPr/>
+        <w:t xml:space="preserve"> the data collected through the web application, </w:t>
+      </w:r>
+      <w:r>
+        <w:rPr/>
+        <w:t xml:space="preserve">the business </w:t>
+      </w:r>
+      <w:r>
+        <w:rPr/>
+        <w:t xml:space="preserve">can gain valuable insights into customer behavior, preferences, and purchase patterns, enabling </w:t>
+      </w:r>
+      <w:r>
+        <w:rPr/>
+        <w:t xml:space="preserve">them </w:t>
+      </w:r>
+      <w:r>
+        <w:rPr/>
+        <w:t>to make data-driven decisions for business growth.</w:t>
       </w:r>
     </w:p>
     <w:p>
@@ -8315,81 +8513,20 @@
       </w:pPr>
       <w:r>
         <w:rPr/>
-        <w:t>The total cost of the project is ₱</w:t>
-      </w:r>
-      <w:r>
-        <w:rPr/>
-        <w:t>113,453</w:t>
-      </w:r>
-      <w:r>
-        <w:rPr/>
-        <w:t xml:space="preserve">.00 </w:t>
-      </w:r>
-      <w:r>
-        <w:rPr/>
-        <w:t>per year</w:t>
-      </w:r>
-      <w:r>
-        <w:rPr/>
-        <w:t>.</w:t>
-      </w:r>
-    </w:p>
-    <w:p>
-      <w:pPr>
-        <w:pStyle w:val="Normal"/>
-        <w:ind w:left="360"/>
-      </w:pPr>
-    </w:p>
-    <w:p>
-      <w:pPr>
-        <w:pStyle w:val="Normal"/>
-        <w:ind w:left="360"/>
-      </w:pPr>
-      <w:r>
-        <w:rPr/>
-        <w:t>It is important to note that the costs associated with development and maintenance are excluded from the analysis as the project is being undertaken for academic purposes and not for commercial gain.</w:t>
-      </w:r>
-      <w:r>
-        <w:rPr/>
-        <w:t xml:space="preserve"> </w:t>
-      </w:r>
-      <w:r>
-        <w:rPr/>
-        <w:t>Additionally, contingency costs are also not included as they are part of the development process.</w:t>
-      </w:r>
-    </w:p>
-    <w:p>
-      <w:pPr>
-        <w:pStyle w:val="Normal"/>
-        <w:ind w:left="360"/>
-      </w:pPr>
-    </w:p>
-    <w:p>
-      <w:pPr>
-        <w:pStyle w:val="Normal"/>
-        <w:bidi w:val="0"/>
-        <w:spacing w:before="0" w:beforeAutospacing="off" w:after="0" w:afterAutospacing="off" w:line="259" w:lineRule="auto"/>
-        <w:ind w:left="360" w:right="0"/>
-        <w:jc w:val="left"/>
-      </w:pPr>
-      <w:r>
-        <w:rPr/>
-        <w:t>Cost-Benefit Ratio:</w:t>
+        <w:t>Cost Benefit Analysis</w:t>
       </w:r>
     </w:p>
     <w:tbl>
       <w:tblPr>
         <w:tblStyle w:val="TableGrid"/>
-        <w:bidiVisual w:val="0"/>
         <w:tblW w:w="0" w:type="auto"/>
         <w:tblInd w:w="360" w:type="dxa"/>
         <w:tblLayout w:type="fixed"/>
         <w:tblLook w:val="06A0" w:firstRow="1" w:lastRow="0" w:firstColumn="1" w:lastColumn="0" w:noHBand="1" w:noVBand="1"/>
       </w:tblPr>
       <w:tblGrid>
-        <w:gridCol w:w="3000"/>
-        <w:gridCol w:w="3000"/>
-        <w:gridCol w:w="3000"/>
+        <w:gridCol w:w="4500"/>
+        <w:gridCol w:w="4500"/>
       </w:tblGrid>
       <w:tr>
         <w:trPr>
@@ -8397,18 +8534,150 @@
         </w:trPr>
         <w:tc>
           <w:tcPr>
-            <w:tcW w:w="3000" w:type="dxa"/>
+            <w:tcW w:w="4500" w:type="dxa"/>
+            <w:shd w:val="clear" w:color="auto" w:fill="8EAADB" w:themeFill="accent1" w:themeFillTint="99"/>
+            <w:tcMar/>
+          </w:tcPr>
+          <w:p>
+            <w:pPr>
+              <w:pStyle w:val="Normal"/>
+              <w:rPr>
+                <w:b w:val="1"/>
+                <w:bCs w:val="1"/>
+                <w:color w:val="auto"/>
+              </w:rPr>
+            </w:pPr>
+            <w:r>
+              <w:rPr>
+                <w:b w:val="1"/>
+                <w:bCs w:val="1"/>
+                <w:color w:val="auto"/>
+              </w:rPr>
+              <w:t>Particulars</w:t>
+            </w:r>
+          </w:p>
+        </w:tc>
+        <w:tc>
+          <w:tcPr>
+            <w:tcW w:w="4500" w:type="dxa"/>
+            <w:shd w:val="clear" w:color="auto" w:fill="8EAADB" w:themeFill="accent1" w:themeFillTint="99"/>
+            <w:tcMar/>
+          </w:tcPr>
+          <w:p>
+            <w:pPr>
+              <w:pStyle w:val="Normal"/>
+              <w:rPr>
+                <w:b w:val="1"/>
+                <w:bCs w:val="1"/>
+                <w:color w:val="auto"/>
+              </w:rPr>
+            </w:pPr>
+            <w:r>
+              <w:rPr>
+                <w:b w:val="1"/>
+                <w:bCs w:val="1"/>
+                <w:color w:val="auto"/>
+              </w:rPr>
+              <w:t>Total</w:t>
+            </w:r>
+          </w:p>
+        </w:tc>
+      </w:tr>
+      <w:tr>
+        <w:trPr>
+          <w:trHeight w:val="300"/>
+        </w:trPr>
+        <w:tc>
+          <w:tcPr>
+            <w:tcW w:w="9000" w:type="dxa"/>
+            <w:gridSpan w:val="2"/>
+            <w:tcMar/>
+          </w:tcPr>
+          <w:p>
+            <w:pPr>
+              <w:pStyle w:val="Normal"/>
+              <w:rPr>
+                <w:b w:val="1"/>
+                <w:bCs w:val="1"/>
+              </w:rPr>
+            </w:pPr>
+            <w:r>
+              <w:rPr>
+                <w:b w:val="1"/>
+                <w:bCs w:val="1"/>
+              </w:rPr>
+              <w:t>Cost</w:t>
+            </w:r>
+            <w:r>
+              <w:rPr>
+                <w:b w:val="1"/>
+                <w:bCs w:val="1"/>
+              </w:rPr>
+              <w:t>s</w:t>
+            </w:r>
+          </w:p>
+        </w:tc>
+      </w:tr>
+      <w:tr>
+        <w:trPr>
+          <w:trHeight w:val="300"/>
+        </w:trPr>
+        <w:tc>
+          <w:tcPr>
+            <w:tcW w:w="4500" w:type="dxa"/>
             <w:tcMar/>
           </w:tcPr>
           <w:p>
             <w:pPr>
               <w:pStyle w:val="Normal"/>
             </w:pPr>
+            <w:r>
+              <w:rPr/>
+              <w:t>Manpower Cost</w:t>
+            </w:r>
           </w:p>
         </w:tc>
         <w:tc>
           <w:tcPr>
-            <w:tcW w:w="3000" w:type="dxa"/>
+            <w:tcW w:w="4500" w:type="dxa"/>
+            <w:tcMar/>
+            <w:vAlign w:val="center"/>
+          </w:tcPr>
+          <w:p>
+            <w:pPr>
+              <w:pStyle w:val="Normal"/>
+              <w:jc w:val="right"/>
+            </w:pPr>
+            <w:r>
+              <w:rPr/>
+              <w:t>1,199</w:t>
+            </w:r>
+            <w:r>
+              <w:rPr/>
+              <w:t>,</w:t>
+            </w:r>
+            <w:r>
+              <w:rPr/>
+              <w:t>0</w:t>
+            </w:r>
+            <w:r>
+              <w:rPr/>
+              <w:t>00</w:t>
+            </w:r>
+            <w:r>
+              <w:rPr/>
+              <w:t>.00</w:t>
+            </w:r>
+          </w:p>
+        </w:tc>
+      </w:tr>
+      <w:tr>
+        <w:trPr>
+          <w:trHeight w:val="300"/>
+        </w:trPr>
+        <w:tc>
+          <w:tcPr>
+            <w:tcW w:w="4500" w:type="dxa"/>
             <w:tcMar/>
           </w:tcPr>
           <w:p>
@@ -8421,13 +8690,78 @@
             </w:pPr>
             <w:r>
               <w:rPr/>
-              <w:t>Current System</w:t>
+              <w:t>Hardware Cost</w:t>
             </w:r>
           </w:p>
         </w:tc>
         <w:tc>
           <w:tcPr>
-            <w:tcW w:w="3000" w:type="dxa"/>
+            <w:tcW w:w="4500" w:type="dxa"/>
+            <w:tcMar/>
+            <w:vAlign w:val="center"/>
+          </w:tcPr>
+          <w:p>
+            <w:pPr>
+              <w:pStyle w:val="Normal"/>
+              <w:jc w:val="right"/>
+            </w:pPr>
+            <w:r>
+              <w:rPr/>
+              <w:t>206,656</w:t>
+            </w:r>
+            <w:r>
+              <w:rPr/>
+              <w:t>.00</w:t>
+            </w:r>
+          </w:p>
+        </w:tc>
+      </w:tr>
+      <w:tr>
+        <w:trPr>
+          <w:trHeight w:val="300"/>
+        </w:trPr>
+        <w:tc>
+          <w:tcPr>
+            <w:tcW w:w="4500" w:type="dxa"/>
+            <w:tcMar/>
+          </w:tcPr>
+          <w:p>
+            <w:pPr>
+              <w:pStyle w:val="Normal"/>
+              <w:spacing w:line="240" w:lineRule="auto"/>
+              <w:jc w:val="left"/>
+            </w:pPr>
+            <w:r>
+              <w:rPr/>
+              <w:t>Software Cost</w:t>
+            </w:r>
+          </w:p>
+        </w:tc>
+        <w:tc>
+          <w:tcPr>
+            <w:tcW w:w="4500" w:type="dxa"/>
+            <w:tcMar/>
+            <w:vAlign w:val="center"/>
+          </w:tcPr>
+          <w:p>
+            <w:pPr>
+              <w:pStyle w:val="Normal"/>
+              <w:jc w:val="right"/>
+            </w:pPr>
+            <w:r>
+              <w:rPr/>
+              <w:t>22,400.00</w:t>
+            </w:r>
+          </w:p>
+        </w:tc>
+      </w:tr>
+      <w:tr>
+        <w:trPr>
+          <w:trHeight w:val="300"/>
+        </w:trPr>
+        <w:tc>
+          <w:tcPr>
+            <w:tcW w:w="4500" w:type="dxa"/>
             <w:tcMar/>
           </w:tcPr>
           <w:p>
@@ -8440,7 +8774,32 @@
             </w:pPr>
             <w:r>
               <w:rPr/>
-              <w:t>Proposed System</w:t>
+              <w:t>Miscellaneous Cost</w:t>
+            </w:r>
+          </w:p>
+        </w:tc>
+        <w:tc>
+          <w:tcPr>
+            <w:tcW w:w="4500" w:type="dxa"/>
+            <w:tcMar/>
+            <w:vAlign w:val="center"/>
+          </w:tcPr>
+          <w:p>
+            <w:pPr>
+              <w:pStyle w:val="Normal"/>
+              <w:jc w:val="right"/>
+            </w:pPr>
+            <w:r>
+              <w:rPr/>
+              <w:t>1</w:t>
+            </w:r>
+            <w:r>
+              <w:rPr/>
+              <w:t>12</w:t>
+            </w:r>
+            <w:r>
+              <w:rPr/>
+              <w:t>,000.00</w:t>
             </w:r>
           </w:p>
         </w:tc>
@@ -8451,50 +8810,51 @@
         </w:trPr>
         <w:tc>
           <w:tcPr>
-            <w:tcW w:w="3000" w:type="dxa"/>
+            <w:tcW w:w="4500" w:type="dxa"/>
             <w:tcMar/>
           </w:tcPr>
           <w:p>
             <w:pPr>
               <w:pStyle w:val="Normal"/>
+              <w:spacing w:line="240" w:lineRule="auto"/>
+              <w:jc w:val="left"/>
             </w:pPr>
             <w:r>
               <w:rPr/>
-              <w:t>Benefit</w:t>
+              <w:t>Contingency Cost</w:t>
             </w:r>
           </w:p>
         </w:tc>
         <w:tc>
           <w:tcPr>
-            <w:tcW w:w="3000" w:type="dxa"/>
+            <w:tcW w:w="4500" w:type="dxa"/>
             <w:tcMar/>
+            <w:vAlign w:val="center"/>
           </w:tcPr>
           <w:p>
             <w:pPr>
               <w:pStyle w:val="Normal"/>
+              <w:jc w:val="right"/>
             </w:pPr>
             <w:r>
               <w:rPr/>
-              <w:t>240,000</w:t>
-            </w:r>
-          </w:p>
-        </w:tc>
-        <w:tc>
-          <w:tcPr>
-            <w:tcW w:w="3000" w:type="dxa"/>
-            <w:tcMar/>
-          </w:tcPr>
-          <w:p>
-            <w:pPr>
-              <w:pStyle w:val="Normal"/>
-            </w:pPr>
-            <w:r>
-              <w:rPr/>
-              <w:t>36</w:t>
+              <w:t>15</w:t>
             </w:r>
             <w:r>
               <w:rPr/>
-              <w:t>0,000</w:t>
+              <w:t>4</w:t>
+            </w:r>
+            <w:r>
+              <w:rPr/>
+              <w:t>,</w:t>
+            </w:r>
+            <w:r>
+              <w:rPr/>
+              <w:t>006</w:t>
+            </w:r>
+            <w:r>
+              <w:rPr/>
+              <w:t>.00</w:t>
             </w:r>
           </w:p>
         </w:tc>
@@ -8505,7 +8865,8 @@
         </w:trPr>
         <w:tc>
           <w:tcPr>
-            <w:tcW w:w="3000" w:type="dxa"/>
+            <w:tcW w:w="4500" w:type="dxa"/>
+            <w:shd w:val="clear" w:color="auto" w:fill="B4C6E7" w:themeFill="accent1" w:themeFillTint="66"/>
             <w:tcMar/>
           </w:tcPr>
           <w:p>
@@ -8514,37 +8875,45 @@
             </w:pPr>
             <w:r>
               <w:rPr/>
-              <w:t>Cost</w:t>
+              <w:t>Total Cost</w:t>
+            </w:r>
+            <w:r>
+              <w:rPr/>
+              <w:t>s</w:t>
             </w:r>
           </w:p>
         </w:tc>
         <w:tc>
           <w:tcPr>
-            <w:tcW w:w="3000" w:type="dxa"/>
+            <w:tcW w:w="4500" w:type="dxa"/>
+            <w:shd w:val="clear" w:color="auto" w:fill="B4C6E7" w:themeFill="accent1" w:themeFillTint="66"/>
             <w:tcMar/>
+            <w:vAlign w:val="center"/>
           </w:tcPr>
           <w:p>
             <w:pPr>
               <w:pStyle w:val="Normal"/>
+              <w:jc w:val="right"/>
             </w:pPr>
             <w:r>
               <w:rPr/>
-              <w:t>112,473</w:t>
+              <w:t>1,6</w:t>
             </w:r>
-          </w:p>
-        </w:tc>
-        <w:tc>
-          <w:tcPr>
-            <w:tcW w:w="3000" w:type="dxa"/>
-            <w:tcMar/>
-          </w:tcPr>
-          <w:p>
-            <w:pPr>
-              <w:pStyle w:val="Normal"/>
-            </w:pPr>
             <w:r>
               <w:rPr/>
-              <w:t>113,453</w:t>
+              <w:t>94</w:t>
+            </w:r>
+            <w:r>
+              <w:rPr/>
+              <w:t>,</w:t>
+            </w:r>
+            <w:r>
+              <w:rPr/>
+              <w:t>062</w:t>
+            </w:r>
+            <w:r>
+              <w:rPr/>
+              <w:t>.00</w:t>
             </w:r>
           </w:p>
         </w:tc>
@@ -8555,7 +8924,42 @@
         </w:trPr>
         <w:tc>
           <w:tcPr>
-            <w:tcW w:w="3000" w:type="dxa"/>
+            <w:tcW w:w="9000" w:type="dxa"/>
+            <w:gridSpan w:val="2"/>
+            <w:tcMar/>
+          </w:tcPr>
+          <w:p>
+            <w:pPr>
+              <w:pStyle w:val="Normal"/>
+              <w:rPr>
+                <w:b w:val="1"/>
+                <w:bCs w:val="1"/>
+              </w:rPr>
+            </w:pPr>
+            <w:r>
+              <w:rPr>
+                <w:b w:val="1"/>
+                <w:bCs w:val="1"/>
+              </w:rPr>
+              <w:t>Benefit</w:t>
+            </w:r>
+            <w:r>
+              <w:rPr>
+                <w:b w:val="1"/>
+                <w:bCs w:val="1"/>
+              </w:rPr>
+              <w:t>s</w:t>
+            </w:r>
+          </w:p>
+        </w:tc>
+      </w:tr>
+      <w:tr>
+        <w:trPr>
+          <w:trHeight w:val="300"/>
+        </w:trPr>
+        <w:tc>
+          <w:tcPr>
+            <w:tcW w:w="4500" w:type="dxa"/>
             <w:tcMar/>
           </w:tcPr>
           <w:p>
@@ -8564,13 +8968,43 @@
             </w:pPr>
             <w:r>
               <w:rPr/>
-              <w:t>Estimated Savings</w:t>
+              <w:t>Increased Revenue</w:t>
             </w:r>
           </w:p>
         </w:tc>
         <w:tc>
           <w:tcPr>
-            <w:tcW w:w="3000" w:type="dxa"/>
+            <w:tcW w:w="4500" w:type="dxa"/>
+            <w:tcMar/>
+            <w:vAlign w:val="center"/>
+          </w:tcPr>
+          <w:p>
+            <w:pPr>
+              <w:pStyle w:val="Normal"/>
+              <w:jc w:val="right"/>
+            </w:pPr>
+            <w:r>
+              <w:rPr/>
+              <w:t>9</w:t>
+            </w:r>
+            <w:r>
+              <w:rPr/>
+              <w:t>00,000</w:t>
+            </w:r>
+            <w:r>
+              <w:rPr/>
+              <w:t>.00</w:t>
+            </w:r>
+          </w:p>
+        </w:tc>
+      </w:tr>
+      <w:tr>
+        <w:trPr>
+          <w:trHeight w:val="300"/>
+        </w:trPr>
+        <w:tc>
+          <w:tcPr>
+            <w:tcW w:w="4500" w:type="dxa"/>
             <w:tcMar/>
           </w:tcPr>
           <w:p>
@@ -8579,13 +9013,47 @@
             </w:pPr>
             <w:r>
               <w:rPr/>
-              <w:t>127,527</w:t>
+              <w:t>Market Expansion</w:t>
             </w:r>
           </w:p>
         </w:tc>
         <w:tc>
           <w:tcPr>
-            <w:tcW w:w="3000" w:type="dxa"/>
+            <w:tcW w:w="4500" w:type="dxa"/>
+            <w:tcMar/>
+            <w:vAlign w:val="center"/>
+          </w:tcPr>
+          <w:p>
+            <w:pPr>
+              <w:pStyle w:val="Normal"/>
+              <w:jc w:val="right"/>
+            </w:pPr>
+            <w:r>
+              <w:rPr/>
+              <w:t>5</w:t>
+            </w:r>
+            <w:r>
+              <w:rPr/>
+              <w:t>00</w:t>
+            </w:r>
+            <w:r>
+              <w:rPr/>
+              <w:t>,000</w:t>
+            </w:r>
+            <w:r>
+              <w:rPr/>
+              <w:t>.00</w:t>
+            </w:r>
+          </w:p>
+        </w:tc>
+      </w:tr>
+      <w:tr>
+        <w:trPr>
+          <w:trHeight w:val="300"/>
+        </w:trPr>
+        <w:tc>
+          <w:tcPr>
+            <w:tcW w:w="4500" w:type="dxa"/>
             <w:tcMar/>
           </w:tcPr>
           <w:p>
@@ -8594,7 +9062,173 @@
             </w:pPr>
             <w:r>
               <w:rPr/>
-              <w:t>246,547</w:t>
+              <w:t>Cost Savings</w:t>
+            </w:r>
+          </w:p>
+        </w:tc>
+        <w:tc>
+          <w:tcPr>
+            <w:tcW w:w="4500" w:type="dxa"/>
+            <w:tcMar/>
+            <w:vAlign w:val="center"/>
+          </w:tcPr>
+          <w:p>
+            <w:pPr>
+              <w:pStyle w:val="Normal"/>
+              <w:jc w:val="right"/>
+            </w:pPr>
+            <w:r>
+              <w:rPr/>
+              <w:t>3</w:t>
+            </w:r>
+            <w:r>
+              <w:rPr/>
+              <w:t>00,000</w:t>
+            </w:r>
+            <w:r>
+              <w:rPr/>
+              <w:t>.00</w:t>
+            </w:r>
+          </w:p>
+        </w:tc>
+      </w:tr>
+      <w:tr>
+        <w:trPr>
+          <w:trHeight w:val="300"/>
+        </w:trPr>
+        <w:tc>
+          <w:tcPr>
+            <w:tcW w:w="4500" w:type="dxa"/>
+            <w:tcMar/>
+          </w:tcPr>
+          <w:p>
+            <w:pPr>
+              <w:pStyle w:val="Normal"/>
+            </w:pPr>
+            <w:r>
+              <w:rPr/>
+              <w:t>Improved Customer Experience</w:t>
+            </w:r>
+          </w:p>
+        </w:tc>
+        <w:tc>
+          <w:tcPr>
+            <w:tcW w:w="4500" w:type="dxa"/>
+            <w:tcMar/>
+            <w:vAlign w:val="center"/>
+          </w:tcPr>
+          <w:p>
+            <w:pPr>
+              <w:pStyle w:val="Normal"/>
+              <w:jc w:val="right"/>
+            </w:pPr>
+            <w:r>
+              <w:rPr/>
+              <w:t>20</w:t>
+            </w:r>
+            <w:r>
+              <w:rPr/>
+              <w:t>0,000</w:t>
+            </w:r>
+            <w:r>
+              <w:rPr/>
+              <w:t>.00</w:t>
+            </w:r>
+          </w:p>
+        </w:tc>
+      </w:tr>
+      <w:tr>
+        <w:trPr>
+          <w:trHeight w:val="300"/>
+        </w:trPr>
+        <w:tc>
+          <w:tcPr>
+            <w:tcW w:w="4500" w:type="dxa"/>
+            <w:tcMar/>
+          </w:tcPr>
+          <w:p>
+            <w:pPr>
+              <w:pStyle w:val="Normal"/>
+            </w:pPr>
+            <w:r>
+              <w:rPr/>
+              <w:t>Enhanced Analytics and Insights</w:t>
+            </w:r>
+          </w:p>
+        </w:tc>
+        <w:tc>
+          <w:tcPr>
+            <w:tcW w:w="4500" w:type="dxa"/>
+            <w:tcMar/>
+            <w:vAlign w:val="center"/>
+          </w:tcPr>
+          <w:p>
+            <w:pPr>
+              <w:pStyle w:val="Normal"/>
+              <w:jc w:val="right"/>
+            </w:pPr>
+            <w:r>
+              <w:rPr/>
+              <w:t>10</w:t>
+            </w:r>
+            <w:r>
+              <w:rPr/>
+              <w:t>0,000</w:t>
+            </w:r>
+            <w:r>
+              <w:rPr/>
+              <w:t>.00</w:t>
+            </w:r>
+          </w:p>
+        </w:tc>
+      </w:tr>
+      <w:tr>
+        <w:trPr>
+          <w:trHeight w:val="300"/>
+        </w:trPr>
+        <w:tc>
+          <w:tcPr>
+            <w:tcW w:w="4500" w:type="dxa"/>
+            <w:shd w:val="clear" w:color="auto" w:fill="B4C6E7" w:themeFill="accent1" w:themeFillTint="66"/>
+            <w:tcMar/>
+          </w:tcPr>
+          <w:p>
+            <w:pPr>
+              <w:pStyle w:val="Normal"/>
+            </w:pPr>
+            <w:r>
+              <w:rPr/>
+              <w:t>Total Benefits</w:t>
+            </w:r>
+          </w:p>
+        </w:tc>
+        <w:tc>
+          <w:tcPr>
+            <w:tcW w:w="4500" w:type="dxa"/>
+            <w:shd w:val="clear" w:color="auto" w:fill="B4C6E7" w:themeFill="accent1" w:themeFillTint="66"/>
+            <w:tcMar/>
+            <w:vAlign w:val="center"/>
+          </w:tcPr>
+          <w:p>
+            <w:pPr>
+              <w:pStyle w:val="Normal"/>
+              <w:jc w:val="right"/>
+            </w:pPr>
+            <w:r>
+              <w:rPr/>
+              <w:t>2</w:t>
+            </w:r>
+            <w:r>
+              <w:rPr/>
+              <w:t>,</w:t>
+            </w:r>
+            <w:r>
+              <w:rPr/>
+              <w:t>0</w:t>
+            </w:r>
+            <w:r>
+              <w:rPr/>
+              <w:t>00,000.00</w:t>
             </w:r>
           </w:p>
         </w:tc>
@@ -8603,61 +9237,45 @@
     <w:p>
       <w:pPr>
         <w:pStyle w:val="Normal"/>
-        <w:bidi w:val="0"/>
-        <w:spacing w:before="0" w:beforeAutospacing="off" w:after="0" w:afterAutospacing="off" w:line="259" w:lineRule="auto"/>
-        <w:ind w:left="360" w:right="0"/>
-        <w:jc w:val="left"/>
+        <w:ind w:left="360"/>
       </w:pPr>
     </w:p>
     <w:p>
       <w:pPr>
         <w:pStyle w:val="Normal"/>
-        <w:bidi w:val="0"/>
-        <w:spacing w:before="0" w:beforeAutospacing="off" w:after="0" w:afterAutospacing="off" w:line="259" w:lineRule="auto"/>
-        <w:ind w:left="360" w:right="0"/>
-        <w:jc w:val="left"/>
-      </w:pPr>
-      <w:r>
-        <w:rPr/>
-        <w:t xml:space="preserve">The cost difference between the current system and the proposed </w:t>
-      </w:r>
-      <w:r>
-        <w:rPr/>
-        <w:t>project</w:t>
-      </w:r>
-      <w:r>
-        <w:rPr/>
-        <w:t xml:space="preserve"> is not significant since the existing devices and operational expenses can be used for the new system. However, the potential benefits of the project, such as increased reach and sales revenue, are expected to be significant due to the expanded customer base and improved user experience offered by the </w:t>
-      </w:r>
-      <w:r>
-        <w:rPr/>
-        <w:t>project</w:t>
-      </w:r>
-      <w:r>
-        <w:rPr/>
-        <w:t>.</w:t>
+        <w:ind w:left="360"/>
+      </w:pPr>
+      <w:r>
+        <w:rPr/>
+        <w:t>Cost-Benefit Ratio ≈ 1.</w:t>
+      </w:r>
+      <w:r>
+        <w:rPr/>
+        <w:t>18</w:t>
       </w:r>
     </w:p>
     <w:p>
       <w:pPr>
         <w:pStyle w:val="Normal"/>
-        <w:bidi w:val="0"/>
-        <w:spacing w:before="0" w:beforeAutospacing="off" w:after="0" w:afterAutospacing="off" w:line="259" w:lineRule="auto"/>
-        <w:ind w:left="360" w:right="0"/>
-        <w:jc w:val="left"/>
+        <w:ind w:left="360"/>
       </w:pPr>
     </w:p>
     <w:p>
       <w:pPr>
         <w:pStyle w:val="Normal"/>
-        <w:bidi w:val="0"/>
-        <w:spacing w:before="0" w:beforeAutospacing="off" w:after="0" w:afterAutospacing="off" w:line="259" w:lineRule="auto"/>
-        <w:ind w:left="360" w:right="0"/>
-        <w:jc w:val="left"/>
-      </w:pPr>
-      <w:r>
-        <w:rPr/>
-        <w:t xml:space="preserve">The cost-benefit analysis </w:t>
+        <w:ind w:left="360"/>
+      </w:pPr>
+      <w:r>
+        <w:rPr/>
+        <w:t>The cost-benefit ratio of approximately 1.</w:t>
+      </w:r>
+      <w:r>
+        <w:rPr/>
+        <w:t>18</w:t>
+      </w:r>
+      <w:r>
+        <w:rPr/>
+        <w:t xml:space="preserve"> </w:t>
       </w:r>
       <w:r>
         <w:rPr/>
@@ -8665,40 +9283,108 @@
       </w:r>
       <w:r>
         <w:rPr/>
-        <w:t xml:space="preserve"> that pursuing the Chubby Gourmet e-commerce web application project is worth pursuing for the business. While there will be </w:t>
-      </w:r>
-      <w:r>
-        <w:rPr/>
-        <w:t>initial</w:t>
-      </w:r>
-      <w:r>
-        <w:rPr/>
-        <w:t xml:space="preserve"> costs associated with hosting, domain, </w:t>
-      </w:r>
-      <w:r>
-        <w:rPr/>
-        <w:t>internet</w:t>
-      </w:r>
-      <w:r>
-        <w:rPr/>
-        <w:t xml:space="preserve"> and electricity fees, as well as operational expenses, the potential benefits of the project such as increased sales revenue, and improved customer experience and retention, are expected to outweigh the </w:t>
-      </w:r>
-      <w:r>
-        <w:rPr/>
-        <w:t>initial</w:t>
-      </w:r>
-      <w:r>
-        <w:rPr/>
-        <w:t xml:space="preserve"> investment </w:t>
-      </w:r>
-      <w:r>
-        <w:rPr/>
-        <w:t>in the long run</w:t>
-      </w:r>
-      <w:r>
-        <w:rPr/>
-        <w:t>.</w:t>
-      </w:r>
+        <w:t xml:space="preserve"> that the total benefits outweigh the total costs. </w:t>
+      </w:r>
+      <w:r>
+        <w:rPr/>
+        <w:t xml:space="preserve">This suggests that the Chubby Gourmet E-Commerce Web Application project has the potential to be profitable and beneficial for </w:t>
+      </w:r>
+      <w:r>
+        <w:rPr/>
+        <w:t xml:space="preserve">the </w:t>
+      </w:r>
+      <w:r>
+        <w:rPr/>
+        <w:t>business.</w:t>
+      </w:r>
+    </w:p>
+    <w:p>
+      <w:pPr>
+        <w:pStyle w:val="Normal"/>
+        <w:ind w:left="360"/>
+      </w:pPr>
+    </w:p>
+    <w:p>
+      <w:pPr>
+        <w:pStyle w:val="Normal"/>
+        <w:ind w:left="360"/>
+      </w:pPr>
+      <w:r>
+        <w:rPr/>
+        <w:t xml:space="preserve">Considering the ratio is greater than 1, it </w:t>
+      </w:r>
+      <w:r>
+        <w:rPr/>
+        <w:t>indicates</w:t>
+      </w:r>
+      <w:r>
+        <w:rPr/>
+        <w:t xml:space="preserve"> a positive net benefit. In this case, for every unit of cost invested (1 PHP), there is an estimated return of approximately 1.</w:t>
+      </w:r>
+      <w:r>
+        <w:rPr/>
+        <w:t>18</w:t>
+      </w:r>
+      <w:r>
+        <w:rPr/>
+        <w:t xml:space="preserve"> PHP in </w:t>
+      </w:r>
+      <w:r>
+        <w:rPr/>
+        <w:t>profits</w:t>
+      </w:r>
+      <w:r>
+        <w:rPr/>
+        <w:t>. This implies that the project is expected to generate more benefits than the costs incurred.</w:t>
+      </w:r>
+    </w:p>
+    <w:p>
+      <w:pPr>
+        <w:pStyle w:val="Normal"/>
+        <w:ind w:left="360"/>
+      </w:pPr>
+    </w:p>
+    <w:p>
+      <w:pPr>
+        <w:pStyle w:val="Normal"/>
+        <w:ind w:left="360"/>
+      </w:pPr>
+      <w:r>
+        <w:rPr/>
+        <w:t xml:space="preserve">The analysis </w:t>
+      </w:r>
+      <w:r>
+        <w:rPr/>
+        <w:t xml:space="preserve">shows </w:t>
+      </w:r>
+      <w:r>
+        <w:rPr/>
+        <w:t>that the project has the potential to generate increased revenue, market expansion, cost savings, improved customer experience, and enhanced analytics and insights.</w:t>
+      </w:r>
+      <w:r>
+        <w:rPr/>
+        <w:t xml:space="preserve"> These benefits contribute to the positive cost-benefit ratio, </w:t>
+      </w:r>
+      <w:r>
+        <w:rPr/>
+        <w:t>indicating</w:t>
+      </w:r>
+      <w:r>
+        <w:rPr/>
+        <w:t xml:space="preserve"> a favorable outcome for implementing the e-commerce web application.</w:t>
+      </w:r>
+    </w:p>
+    <w:p>
+      <w:pPr>
+        <w:pStyle w:val="Normal"/>
+        <w:ind w:left="360"/>
+      </w:pPr>
+    </w:p>
+    <w:p>
+      <w:pPr>
+        <w:pStyle w:val="Normal"/>
+        <w:ind w:left="360"/>
+      </w:pPr>
     </w:p>
     <w:p>
       <w:pPr>
@@ -9547,6 +10233,88 @@
     </w:sectPr>
   </w:body>
 </w:document>
+</file>
+
+<file path=word/comments.xml><?xml version="1.0" encoding="utf-8"?>
+<w:comments xmlns:w14="http://schemas.microsoft.com/office/word/2010/wordml" xmlns:w="http://schemas.openxmlformats.org/wordprocessingml/2006/main">
+  <w:comment w:initials="GA" w:author="Gianna Bernice Artajos" w:date="2023-05-25T14:10:29" w:id="1413048711">
+    <w:p>
+      <w:pPr>
+        <w:pStyle w:val="CommentText"/>
+      </w:pPr>
+      <w:r>
+        <w:fldChar w:fldCharType="begin"/>
+      </w:r>
+      <w:r>
+        <w:instrText xml:space="preserve"> HYPERLINK "mailto:jcrosel@student.apc.edu.ph"</w:instrText>
+      </w:r>
+      <w:bookmarkStart w:name="_@_8381189D9C1E4B4E8CB473067A3B1825Z" w:id="371140289"/>
+      <w:r>
+        <w:fldChar w:fldCharType="separate"/>
+      </w:r>
+      <w:bookmarkEnd w:id="371140289"/>
+      <w:r>
+        <w:rPr>
+          <w:rStyle w:val="Mention"/>
+          <w:noProof/>
+        </w:rPr>
+        <w:t>@John Rysal Rosel</w:t>
+      </w:r>
+      <w:r>
+        <w:fldChar w:fldCharType="end"/>
+      </w:r>
+      <w:r>
+        <w:rPr/>
+        <w:t xml:space="preserve"> edit raw</w:t>
+      </w:r>
+      <w:r>
+        <w:rPr>
+          <w:rStyle w:val="CommentReference"/>
+        </w:rPr>
+        <w:annotationRef/>
+      </w:r>
+      <w:r>
+        <w:rPr>
+          <w:rStyle w:val="CommentReference"/>
+        </w:rPr>
+        <w:annotationRef/>
+      </w:r>
+    </w:p>
+  </w:comment>
+</w:comments>
+</file>
+
+<file path=word/commentsExtended.xml><?xml version="1.0" encoding="utf-8"?>
+<w15:commentsEx xmlns:mc="http://schemas.openxmlformats.org/markup-compatibility/2006" xmlns:w15="http://schemas.microsoft.com/office/word/2012/wordml" mc:Ignorable="w15">
+  <w15:commentEx w15:done="0" w15:paraId="56CFECE9"/>
+  <w15:commentEx w15:done="0" w15:paraId="3CB00050"/>
+</w15:commentsEx>
+</file>
+
+<file path=word/commentsExtensible.xml><?xml version="1.0" encoding="utf-8"?>
+<w16cex:commentsExtensible xmlns:w16="http://schemas.microsoft.com/office/word/2018/wordml" xmlns:w16cex="http://schemas.microsoft.com/office/word/2018/wordml/cex" xmlns:mc="http://schemas.openxmlformats.org/markup-compatibility/2006" mc:Ignorable="w16 w16cex">
+  <w16cex:commentExtensible w16cex:durableId="5CDDD237" w16cex:dateUtc="2023-05-25T06:09:48.214Z"/>
+  <w16cex:commentExtensible w16cex:durableId="409CB286" w16cex:dateUtc="2023-05-25T06:10:29.485Z">
+    <w16cex:extLst>
+      <w16:ext w16:uri="{CE6994B0-6A32-4C9F-8C6B-6E91EDA988CE}">
+        <cr:reactions xmlns:cr="http://schemas.microsoft.com/office/comments/2020/reactions">
+          <cr:reaction reactionType="1">
+            <cr:reactionInfo dateUtc="2023-05-27T07:59:37.904Z">
+              <cr:user userId="S::jcrosel@student.apc.edu.ph::35648e71-1b95-4549-8a7f-951539bece6a" userProvider="AD" userName="John Rysal Rosel"/>
+            </cr:reactionInfo>
+          </cr:reaction>
+        </cr:reactions>
+      </w16:ext>
+    </w16cex:extLst>
+  </w16cex:commentExtensible>
+</w16cex:commentsExtensible>
+</file>
+
+<file path=word/commentsIds.xml><?xml version="1.0" encoding="utf-8"?>
+<w16cid:commentsIds xmlns:mc="http://schemas.openxmlformats.org/markup-compatibility/2006" xmlns:w16cid="http://schemas.microsoft.com/office/word/2016/wordml/cid" mc:Ignorable="w16cid">
+  <w16cid:commentId w16cid:paraId="56CFECE9" w16cid:durableId="5CDDD237"/>
+  <w16cid:commentId w16cid:paraId="3CB00050" w16cid:durableId="409CB286"/>
+</w16cid:commentsIds>
 </file>
 
 <file path=word/endnotes.xml><?xml version="1.0" encoding="utf-8"?>
@@ -9810,6 +10578,230 @@
 
 <file path=word/numbering.xml><?xml version="1.0" encoding="utf-8"?>
 <w:numbering xmlns:wpc="http://schemas.microsoft.com/office/word/2010/wordprocessingCanvas" xmlns:cx="http://schemas.microsoft.com/office/drawing/2014/chartex" xmlns:cx1="http://schemas.microsoft.com/office/drawing/2015/9/8/chartex" xmlns:cx2="http://schemas.microsoft.com/office/drawing/2015/10/21/chartex" xmlns:cx3="http://schemas.microsoft.com/office/drawing/2016/5/9/chartex" xmlns:cx4="http://schemas.microsoft.com/office/drawing/2016/5/10/chartex" xmlns:cx5="http://schemas.microsoft.com/office/drawing/2016/5/11/chartex" xmlns:cx6="http://schemas.microsoft.com/office/drawing/2016/5/12/chartex" xmlns:cx7="http://schemas.microsoft.com/office/drawing/2016/5/13/chartex" xmlns:cx8="http://schemas.microsoft.com/office/drawing/2016/5/14/chartex" xmlns:mc="http://schemas.openxmlformats.org/markup-compatibility/2006" xmlns:aink="http://schemas.microsoft.com/office/drawing/2016/ink" xmlns:am3d="http://schemas.microsoft.com/office/drawing/2017/model3d" xmlns:o="urn:schemas-microsoft-com:office:office" xmlns:oel="http://schemas.microsoft.com/office/2019/extlst" xmlns:r="http://schemas.openxmlformats.org/officeDocument/2006/relationships" xmlns:m="http://schemas.openxmlformats.org/officeDocument/2006/math" xmlns:v="urn:schemas-microsoft-com:vml" xmlns:wp14="http://schemas.microsoft.com/office/word/2010/wordprocessingDrawing" xmlns:wp="http://schemas.openxmlformats.org/drawingml/2006/wordprocessingDrawing" xmlns:w10="urn:schemas-microsoft-com:office:word" xmlns:w="http://schemas.openxmlformats.org/wordprocessingml/2006/main" xmlns:w14="http://schemas.microsoft.com/office/word/2010/wordml" xmlns:w15="http://schemas.microsoft.com/office/word/2012/wordml" xmlns:w16cex="http://schemas.microsoft.com/office/word/2018/wordml/cex" xmlns:w16cid="http://schemas.microsoft.com/office/word/2016/wordml/cid" xmlns:w16="http://schemas.microsoft.com/office/word/2018/wordml" xmlns:w16du="http://schemas.microsoft.com/office/word/2023/wordml/word16du" xmlns:w16sdtdh="http://schemas.microsoft.com/office/word/2020/wordml/sdtdatahash" xmlns:w16se="http://schemas.microsoft.com/office/word/2015/wordml/symex" xmlns:wpg="http://schemas.microsoft.com/office/word/2010/wordprocessingGroup" xmlns:wpi="http://schemas.microsoft.com/office/word/2010/wordprocessingInk" xmlns:wne="http://schemas.microsoft.com/office/word/2006/wordml" xmlns:wps="http://schemas.microsoft.com/office/word/2010/wordprocessingShape" mc:Ignorable="w14 w15 w16se w16cid w16 w16cex w16sdtdh wp14">
+  <w:abstractNum xmlns:w="http://schemas.openxmlformats.org/wordprocessingml/2006/main" w:abstractNumId="37">
+    <w:nsid w:val="3e87ccd4"/>
+    <w:multiLevelType xmlns:w="http://schemas.openxmlformats.org/wordprocessingml/2006/main" w:val="hybridMultilevel"/>
+    <w:lvl xmlns:w="http://schemas.openxmlformats.org/wordprocessingml/2006/main" w:ilvl="0">
+      <w:start w:val="1"/>
+      <w:numFmt w:val="bullet"/>
+      <w:lvlText w:val=""/>
+      <w:lvlJc w:val="left"/>
+      <w:pPr>
+        <w:ind w:left="720" w:hanging="360"/>
+      </w:pPr>
+      <w:rPr>
+        <w:rFonts w:hint="default" w:ascii="Symbol" w:hAnsi="Symbol"/>
+      </w:rPr>
+    </w:lvl>
+    <w:lvl xmlns:w="http://schemas.openxmlformats.org/wordprocessingml/2006/main" w:ilvl="1">
+      <w:start w:val="1"/>
+      <w:numFmt w:val="bullet"/>
+      <w:lvlText w:val="o"/>
+      <w:lvlJc w:val="left"/>
+      <w:pPr>
+        <w:ind w:left="1440" w:hanging="360"/>
+      </w:pPr>
+      <w:rPr>
+        <w:rFonts w:hint="default" w:ascii="Courier New" w:hAnsi="Courier New"/>
+      </w:rPr>
+    </w:lvl>
+    <w:lvl xmlns:w="http://schemas.openxmlformats.org/wordprocessingml/2006/main" w:ilvl="2">
+      <w:start w:val="1"/>
+      <w:numFmt w:val="bullet"/>
+      <w:lvlText w:val=""/>
+      <w:lvlJc w:val="left"/>
+      <w:pPr>
+        <w:ind w:left="2160" w:hanging="360"/>
+      </w:pPr>
+      <w:rPr>
+        <w:rFonts w:hint="default" w:ascii="Wingdings" w:hAnsi="Wingdings"/>
+      </w:rPr>
+    </w:lvl>
+    <w:lvl xmlns:w="http://schemas.openxmlformats.org/wordprocessingml/2006/main" w:ilvl="3">
+      <w:start w:val="1"/>
+      <w:numFmt w:val="bullet"/>
+      <w:lvlText w:val=""/>
+      <w:lvlJc w:val="left"/>
+      <w:pPr>
+        <w:ind w:left="2880" w:hanging="360"/>
+      </w:pPr>
+      <w:rPr>
+        <w:rFonts w:hint="default" w:ascii="Symbol" w:hAnsi="Symbol"/>
+      </w:rPr>
+    </w:lvl>
+    <w:lvl xmlns:w="http://schemas.openxmlformats.org/wordprocessingml/2006/main" w:ilvl="4">
+      <w:start w:val="1"/>
+      <w:numFmt w:val="bullet"/>
+      <w:lvlText w:val="o"/>
+      <w:lvlJc w:val="left"/>
+      <w:pPr>
+        <w:ind w:left="3600" w:hanging="360"/>
+      </w:pPr>
+      <w:rPr>
+        <w:rFonts w:hint="default" w:ascii="Courier New" w:hAnsi="Courier New"/>
+      </w:rPr>
+    </w:lvl>
+    <w:lvl xmlns:w="http://schemas.openxmlformats.org/wordprocessingml/2006/main" w:ilvl="5">
+      <w:start w:val="1"/>
+      <w:numFmt w:val="bullet"/>
+      <w:lvlText w:val=""/>
+      <w:lvlJc w:val="left"/>
+      <w:pPr>
+        <w:ind w:left="4320" w:hanging="360"/>
+      </w:pPr>
+      <w:rPr>
+        <w:rFonts w:hint="default" w:ascii="Wingdings" w:hAnsi="Wingdings"/>
+      </w:rPr>
+    </w:lvl>
+    <w:lvl xmlns:w="http://schemas.openxmlformats.org/wordprocessingml/2006/main" w:ilvl="6">
+      <w:start w:val="1"/>
+      <w:numFmt w:val="bullet"/>
+      <w:lvlText w:val=""/>
+      <w:lvlJc w:val="left"/>
+      <w:pPr>
+        <w:ind w:left="5040" w:hanging="360"/>
+      </w:pPr>
+      <w:rPr>
+        <w:rFonts w:hint="default" w:ascii="Symbol" w:hAnsi="Symbol"/>
+      </w:rPr>
+    </w:lvl>
+    <w:lvl xmlns:w="http://schemas.openxmlformats.org/wordprocessingml/2006/main" w:ilvl="7">
+      <w:start w:val="1"/>
+      <w:numFmt w:val="bullet"/>
+      <w:lvlText w:val="o"/>
+      <w:lvlJc w:val="left"/>
+      <w:pPr>
+        <w:ind w:left="5760" w:hanging="360"/>
+      </w:pPr>
+      <w:rPr>
+        <w:rFonts w:hint="default" w:ascii="Courier New" w:hAnsi="Courier New"/>
+      </w:rPr>
+    </w:lvl>
+    <w:lvl xmlns:w="http://schemas.openxmlformats.org/wordprocessingml/2006/main" w:ilvl="8">
+      <w:start w:val="1"/>
+      <w:numFmt w:val="bullet"/>
+      <w:lvlText w:val=""/>
+      <w:lvlJc w:val="left"/>
+      <w:pPr>
+        <w:ind w:left="6480" w:hanging="360"/>
+      </w:pPr>
+      <w:rPr>
+        <w:rFonts w:hint="default" w:ascii="Wingdings" w:hAnsi="Wingdings"/>
+      </w:rPr>
+    </w:lvl>
+  </w:abstractNum>
+  <w:abstractNum xmlns:w="http://schemas.openxmlformats.org/wordprocessingml/2006/main" w:abstractNumId="36">
+    <w:nsid w:val="655a5909"/>
+    <w:multiLevelType xmlns:w="http://schemas.openxmlformats.org/wordprocessingml/2006/main" w:val="hybridMultilevel"/>
+    <w:lvl xmlns:w="http://schemas.openxmlformats.org/wordprocessingml/2006/main" w:ilvl="0">
+      <w:start w:val="1"/>
+      <w:numFmt w:val="bullet"/>
+      <w:lvlText w:val=""/>
+      <w:lvlJc w:val="left"/>
+      <w:pPr>
+        <w:ind w:left="720" w:hanging="360"/>
+      </w:pPr>
+      <w:rPr>
+        <w:rFonts w:hint="default" w:ascii="Symbol" w:hAnsi="Symbol"/>
+      </w:rPr>
+    </w:lvl>
+    <w:lvl xmlns:w="http://schemas.openxmlformats.org/wordprocessingml/2006/main" w:ilvl="1">
+      <w:start w:val="1"/>
+      <w:numFmt w:val="bullet"/>
+      <w:lvlText w:val="o"/>
+      <w:lvlJc w:val="left"/>
+      <w:pPr>
+        <w:ind w:left="1440" w:hanging="360"/>
+      </w:pPr>
+      <w:rPr>
+        <w:rFonts w:hint="default" w:ascii="Courier New" w:hAnsi="Courier New"/>
+      </w:rPr>
+    </w:lvl>
+    <w:lvl xmlns:w="http://schemas.openxmlformats.org/wordprocessingml/2006/main" w:ilvl="2">
+      <w:start w:val="1"/>
+      <w:numFmt w:val="bullet"/>
+      <w:lvlText w:val=""/>
+      <w:lvlJc w:val="left"/>
+      <w:pPr>
+        <w:ind w:left="2160" w:hanging="360"/>
+      </w:pPr>
+      <w:rPr>
+        <w:rFonts w:hint="default" w:ascii="Wingdings" w:hAnsi="Wingdings"/>
+      </w:rPr>
+    </w:lvl>
+    <w:lvl xmlns:w="http://schemas.openxmlformats.org/wordprocessingml/2006/main" w:ilvl="3">
+      <w:start w:val="1"/>
+      <w:numFmt w:val="bullet"/>
+      <w:lvlText w:val=""/>
+      <w:lvlJc w:val="left"/>
+      <w:pPr>
+        <w:ind w:left="2880" w:hanging="360"/>
+      </w:pPr>
+      <w:rPr>
+        <w:rFonts w:hint="default" w:ascii="Symbol" w:hAnsi="Symbol"/>
+      </w:rPr>
+    </w:lvl>
+    <w:lvl xmlns:w="http://schemas.openxmlformats.org/wordprocessingml/2006/main" w:ilvl="4">
+      <w:start w:val="1"/>
+      <w:numFmt w:val="bullet"/>
+      <w:lvlText w:val="o"/>
+      <w:lvlJc w:val="left"/>
+      <w:pPr>
+        <w:ind w:left="3600" w:hanging="360"/>
+      </w:pPr>
+      <w:rPr>
+        <w:rFonts w:hint="default" w:ascii="Courier New" w:hAnsi="Courier New"/>
+      </w:rPr>
+    </w:lvl>
+    <w:lvl xmlns:w="http://schemas.openxmlformats.org/wordprocessingml/2006/main" w:ilvl="5">
+      <w:start w:val="1"/>
+      <w:numFmt w:val="bullet"/>
+      <w:lvlText w:val=""/>
+      <w:lvlJc w:val="left"/>
+      <w:pPr>
+        <w:ind w:left="4320" w:hanging="360"/>
+      </w:pPr>
+      <w:rPr>
+        <w:rFonts w:hint="default" w:ascii="Wingdings" w:hAnsi="Wingdings"/>
+      </w:rPr>
+    </w:lvl>
+    <w:lvl xmlns:w="http://schemas.openxmlformats.org/wordprocessingml/2006/main" w:ilvl="6">
+      <w:start w:val="1"/>
+      <w:numFmt w:val="bullet"/>
+      <w:lvlText w:val=""/>
+      <w:lvlJc w:val="left"/>
+      <w:pPr>
+        <w:ind w:left="5040" w:hanging="360"/>
+      </w:pPr>
+      <w:rPr>
+        <w:rFonts w:hint="default" w:ascii="Symbol" w:hAnsi="Symbol"/>
+      </w:rPr>
+    </w:lvl>
+    <w:lvl xmlns:w="http://schemas.openxmlformats.org/wordprocessingml/2006/main" w:ilvl="7">
+      <w:start w:val="1"/>
+      <w:numFmt w:val="bullet"/>
+      <w:lvlText w:val="o"/>
+      <w:lvlJc w:val="left"/>
+      <w:pPr>
+        <w:ind w:left="5760" w:hanging="360"/>
+      </w:pPr>
+      <w:rPr>
+        <w:rFonts w:hint="default" w:ascii="Courier New" w:hAnsi="Courier New"/>
+      </w:rPr>
+    </w:lvl>
+    <w:lvl xmlns:w="http://schemas.openxmlformats.org/wordprocessingml/2006/main" w:ilvl="8">
+      <w:start w:val="1"/>
+      <w:numFmt w:val="bullet"/>
+      <w:lvlText w:val=""/>
+      <w:lvlJc w:val="left"/>
+      <w:pPr>
+        <w:ind w:left="6480" w:hanging="360"/>
+      </w:pPr>
+      <w:rPr>
+        <w:rFonts w:hint="default" w:ascii="Wingdings" w:hAnsi="Wingdings"/>
+      </w:rPr>
+    </w:lvl>
+  </w:abstractNum>
   <w:abstractNum xmlns:w="http://schemas.openxmlformats.org/wordprocessingml/2006/main" w:abstractNumId="35">
     <w:nsid w:val="73096dbf"/>
     <w:multiLevelType xmlns:w="http://schemas.openxmlformats.org/wordprocessingml/2006/main" w:val="hybridMultilevel"/>
@@ -13832,6 +14824,12 @@
       </w:rPr>
     </w:lvl>
   </w:abstractNum>
+  <w:num w:numId="38">
+    <w:abstractNumId w:val="37"/>
+  </w:num>
+  <w:num w:numId="37">
+    <w:abstractNumId w:val="36"/>
+  </w:num>
   <w:num w:numId="36">
     <w:abstractNumId w:val="35"/>
   </w:num>
@@ -13941,6 +14939,14 @@
     <w:abstractNumId w:val="7"/>
   </w:num>
 </w:numbering>
+</file>
+
+<file path=word/people.xml><?xml version="1.0" encoding="utf-8"?>
+<w15:people xmlns:mc="http://schemas.openxmlformats.org/markup-compatibility/2006" xmlns:w15="http://schemas.microsoft.com/office/word/2012/wordml" mc:Ignorable="w15">
+  <w15:person w15:author="Gianna Bernice Artajos">
+    <w15:presenceInfo w15:providerId="AD" w15:userId="S::grartajos@student.apc.edu.ph::ac946a22-e4cb-433a-a437-e61e5d4de4d9"/>
+  </w15:person>
+</w15:people>
 </file>
 
 <file path=word/styles.xml><?xml version="1.0" encoding="utf-8"?>
@@ -14594,6 +15600,16 @@
       </w:tblCellMar>
     </w:tblPr>
   </w:style>
+  <w:style xmlns:w14="http://schemas.microsoft.com/office/word/2010/wordml" xmlns:mc="http://schemas.openxmlformats.org/markup-compatibility/2006" xmlns:w="http://schemas.openxmlformats.org/wordprocessingml/2006/main" w:type="character" w:styleId="Mention" w:default="1" mc:Ignorable="w14">
+    <w:name xmlns:w="http://schemas.openxmlformats.org/wordprocessingml/2006/main" w:val="Mention"/>
+    <w:basedOn xmlns:w="http://schemas.openxmlformats.org/wordprocessingml/2006/main" w:val="DefaultParagraphFont"/>
+    <w:uiPriority xmlns:w="http://schemas.openxmlformats.org/wordprocessingml/2006/main" w:val="99"/>
+    <w:unhideWhenUsed xmlns:w="http://schemas.openxmlformats.org/wordprocessingml/2006/main"/>
+    <w:rPr xmlns:w="http://schemas.openxmlformats.org/wordprocessingml/2006/main">
+      <w:color w:val="2B579A"/>
+      <w:shd w:val="clear" w:color="auto" w:fill="E6E6E6"/>
+    </w:rPr>
+  </w:style>
 </w:styles>
 </file>
 

</xml_diff>